<commit_message>
updated pspb submission docs
</commit_message>
<xml_diff>
--- a/manuscript/pspb submission 1/Main Document.docx
+++ b/manuscript/pspb submission 1/Main Document.docx
@@ -56,6 +56,31 @@
       <w:r>
         <w:t xml:space="preserve"> that researchers should be very cautious about choosing to employ the IRAP or when interpreting its results.</w:t>
       </w:r>
+    </w:p>
+    <w:p>
+      <w:pPr>
+        <w:ind w:firstLine="0"/>
+        <w:rPr>
+          <w:i/>
+        </w:rPr>
+      </w:pPr>
+      <w:r>
+        <w:tab/>
+      </w:r>
+      <w:r>
+        <w:rPr>
+          <w:i/>
+        </w:rPr>
+        <w:t xml:space="preserve">Keywords: </w:t>
+      </w:r>
+      <w:r>
+        <w:t xml:space="preserve">implicit social cognition, implicit measures, measurement, reliability, </w:t>
+      </w:r>
+      <w:r>
+        <w:t>meta-analysis</w:t>
+      </w:r>
+      <w:bookmarkStart w:id="0" w:name="_GoBack"/>
+      <w:bookmarkEnd w:id="0"/>
     </w:p>
     <w:p>
       <w:r>
@@ -588,417 +613,6 @@
         <w:lastRenderedPageBreak/>
         <w:t xml:space="preserve">their meta-analyses of IRAP data (see supplementary materials for data and code: </w:t>
       </w:r>
-      <w:r>
-        <w:rPr>
-          <w:rFonts w:cs="CMU Serif Roman"/>
-        </w:rPr>
-        <w:fldChar w:fldCharType="begin"/>
-      </w:r>
-      <w:r>
-        <w:rPr>
-          <w:rFonts w:cs="CMU Serif Roman"/>
-        </w:rPr>
-        <w:instrText xml:space="preserve"> HYPERLINK "https://osf.io/v3twe/?view_only=b19a0fc6d72845ac88917d5b003fc446" </w:instrText>
-      </w:r>
-      <w:r>
-        <w:rPr>
-          <w:rFonts w:cs="CMU Serif Roman"/>
-        </w:rPr>
-        <w:fldChar w:fldCharType="separate"/>
-      </w:r>
-      <w:r>
-        <w:rPr>
-          <w:rStyle w:val="Hyperlink"/>
-          <w:rFonts w:cs="CMU Serif Roman"/>
-        </w:rPr>
-        <w:t>https://osf.io/v3twe/?view_only=b19a0fc6d72845ac88917d5b003fc446</w:t>
-      </w:r>
-      <w:r>
-        <w:rPr>
-          <w:rFonts w:cs="CMU Serif Roman"/>
-        </w:rPr>
-        <w:fldChar w:fldCharType="end"/>
-      </w:r>
-      <w:r>
-        <w:rPr>
-          <w:rStyle w:val="Strong"/>
-          <w:rFonts w:cs="CMU Serif Roman"/>
-          <w:color w:val="333333"/>
-        </w:rPr>
-        <w:t xml:space="preserve"> [anonymized link for peer review]</w:t>
-      </w:r>
-      <w:r>
-        <w:t>).</w:t>
-      </w:r>
-      <w:r>
-        <w:t xml:space="preserve"> They note in their data that many estimates were sourced from other meta-analyses – presumably Golijani-Moghaddam et al.’s </w:t>
-      </w:r>
-      <w:r>
-        <w:fldChar w:fldCharType="begin"/>
-      </w:r>
-      <w:r>
-        <w:instrText xml:space="preserve"> ADDIN ZOTERO_ITEM CSL_CITATION {"citationID":"UcfX8nEO","properties":{"formattedCitation":"(2013)","plainCitation":"(2013)","noteIndex":0},"citationItems":[{"id":824,"uris":["http://zotero.org/users/1687755/items/WEXEG2BA"],"uri":["http://zotero.org/users/1687755/items/WEXEG2BA"],"itemData":{"id":824,"type":"article-journal","container-title":"Journal of Contextual Behavioral Science","DOI":"10.1016/j.jcbs.2013.05.002","ISSN":"22121447","issue":"3-4","language":"en","page":"105-119","source":"CrossRef","title":"The Implicit Relational Assessment Procedure: Emerging reliability and validity data","title-short":"The Implicit Relational Assessment Procedure","volume":"2","author":[{"family":"Golijani-Moghaddam","given":"Nima"},{"family":"Hart","given":"Aidan"},{"family":"Dawson","given":"David L."}],"issued":{"date-parts":[["2013",10]]}},"suppress-author":true}],"schema":"https://github.com/citation-style-language/schema/raw/master/csl-citation.json"} </w:instrText>
-      </w:r>
-      <w:r>
-        <w:fldChar w:fldCharType="separate"/>
-      </w:r>
-      <w:r>
-        <w:t>(2013)</w:t>
-      </w:r>
-      <w:r>
-        <w:fldChar w:fldCharType="end"/>
-      </w:r>
-      <w:r>
-        <w:t xml:space="preserve">. Data was included from 13 published studies, </w:t>
-      </w:r>
-      <w:r>
-        <w:t xml:space="preserve">providing </w:t>
-      </w:r>
-      <w:r>
-        <w:t>a total of 1207 participants for the meta-analysis of internal consistency and 124 participants assessing test-retest reliability. Using Greenwald &amp; Lai’s (2020)</w:t>
-      </w:r>
-      <w:r>
-        <w:t xml:space="preserve"> data and code</w:t>
-      </w:r>
-      <w:r>
-        <w:t xml:space="preserve">, computationally reproduced estimates </w:t>
-      </w:r>
-      <w:r>
-        <w:t>were calculated for</w:t>
-      </w:r>
-      <w:r>
-        <w:t xml:space="preserve"> internal consistency </w:t>
-      </w:r>
-      <w:r>
-        <w:t>(</w:t>
-      </w:r>
-      <w:r>
-        <w:t>Cronbach’s α = .56, 95% CI [.46, .65], 95% CR [.03, .85]</w:t>
-      </w:r>
-      <w:r>
-        <w:t>)</w:t>
-      </w:r>
-      <w:r>
-        <w:t xml:space="preserve"> and </w:t>
-      </w:r>
-      <w:r>
-        <w:t xml:space="preserve">for </w:t>
-      </w:r>
-      <w:r>
-        <w:t xml:space="preserve">test-retest reliability </w:t>
-      </w:r>
-      <w:r>
-        <w:t>(</w:t>
-      </w:r>
-      <w:r>
-        <w:rPr>
-          <w:i/>
-        </w:rPr>
-        <w:t>r</w:t>
-      </w:r>
-      <w:r>
-        <w:t xml:space="preserve"> = .45, 95% CI [.33, .55]</w:t>
-      </w:r>
-      <w:r>
-        <w:t>)</w:t>
-      </w:r>
-      <w:r>
-        <w:t>.</w:t>
-      </w:r>
-    </w:p>
-    <w:p>
-      <w:pPr>
-        <w:ind w:firstLine="0"/>
-      </w:pPr>
-      <w:r>
-        <w:tab/>
-        <w:t xml:space="preserve">In one sense, the results of the two meta-analyses show a significant degree of variation, with Greenwald &amp; Lai (2020) reporting a substantively lower estimate of internal consistency than Golijani-Moghaddam et al. </w:t>
-      </w:r>
-      <w:r>
-        <w:fldChar w:fldCharType="begin"/>
-      </w:r>
-      <w:r>
-        <w:instrText xml:space="preserve"> ADDIN ZOTERO_ITEM CSL_CITATION {"citationID":"PRWhFS8x","properties":{"formattedCitation":"(2013)","plainCitation":"(2013)","noteIndex":0},"citationItems":[{"id":824,"uris":["http://zotero.org/users/1687755/items/WEXEG2BA"],"uri":["http://zotero.org/users/1687755/items/WEXEG2BA"],"itemData":{"id":824,"type":"article-journal","container-title":"Journal of Contextual Behavioral Science","DOI":"10.1016/j.jcbs.2013.05.002","ISSN":"22121447","issue":"3-4","language":"en","page":"105-119","source":"CrossRef","title":"The Implicit Relational Assessment Procedure: Emerging reliability and validity data","title-short":"The Implicit Relational Assessment Procedure","volume":"2","author":[{"family":"Golijani-Moghaddam","given":"Nima"},{"family":"Hart","given":"Aidan"},{"family":"Dawson","given":"David L."}],"issued":{"date-parts":[["2013",10]]}},"suppress-author":true}],"schema":"https://github.com/citation-style-language/schema/raw/master/csl-citation.json"} </w:instrText>
-      </w:r>
-      <w:r>
-        <w:fldChar w:fldCharType="separate"/>
-      </w:r>
-      <w:r>
-        <w:t>(2013)</w:t>
-      </w:r>
-      <w:r>
-        <w:fldChar w:fldCharType="end"/>
-      </w:r>
-      <w:r>
-        <w:t xml:space="preserve">. However, both meta-analyses support the </w:t>
-      </w:r>
-      <w:r>
-        <w:t>conclusion</w:t>
-      </w:r>
-      <w:r>
-        <w:t xml:space="preserve"> that the IRAP’s reliability is problematically low, </w:t>
-      </w:r>
-      <w:r>
-        <w:t xml:space="preserve">as </w:t>
-      </w:r>
-      <w:r>
-        <w:t>both</w:t>
-      </w:r>
-      <w:r>
-        <w:t xml:space="preserve"> are</w:t>
-      </w:r>
-      <w:r>
-        <w:t xml:space="preserve"> below typically accepted cut-offs for assessment measures in psychology </w:t>
-      </w:r>
-      <w:r>
-        <w:fldChar w:fldCharType="begin"/>
-      </w:r>
-      <w:r>
-        <w:instrText xml:space="preserve"> ADDIN ZOTERO_ITEM CSL_CITATION {"citationID":"lxyi36Tf","properties":{"formattedCitation":"(Nunnally &amp; Bernstein, 1994)","plainCitation":"(Nunnally &amp; Bernstein, 1994)","noteIndex":0},"citationItems":[{"id":8360,"uris":["http://zotero.org/users/1687755/items/G7ESHSYZ"],"uri":["http://zotero.org/users/1687755/items/G7ESHSYZ"],"itemData":{"id":8360,"type":"book","edition":"3rd edition","ISBN":"0-07-047849-X","publisher":"McGraw-Hill","title":"Psychometric Theory","author":[{"family":"Nunnally","given":"J"},{"family":"Bernstein","given":"I"}],"issued":{"date-parts":[["1994"]]}}}],"schema":"https://github.com/citation-style-language/schema/raw/master/csl-citation.json"} </w:instrText>
-      </w:r>
-      <w:r>
-        <w:fldChar w:fldCharType="separate"/>
-      </w:r>
-      <w:r>
-        <w:t>(Nunnally &amp; Bernstein, 1994)</w:t>
-      </w:r>
-      <w:r>
-        <w:fldChar w:fldCharType="end"/>
-      </w:r>
-      <w:r>
-        <w:t xml:space="preserve">. </w:t>
-      </w:r>
-      <w:r>
-        <w:t xml:space="preserve">This poses a significant threat to the task’s basic and applied utility, both in relation to other assessment methods more generally but also compared to alternative implicit measures more specifically. </w:t>
-      </w:r>
-    </w:p>
-    <w:p>
-      <w:pPr>
-        <w:pStyle w:val="Heading2"/>
-      </w:pPr>
-      <w:r>
-        <w:t>The current research</w:t>
-      </w:r>
-    </w:p>
-    <w:p>
-      <w:r>
-        <w:t xml:space="preserve">Two factors suggest that there is need for additional assessment of the IRAP’s reliability. First, meta-analyses of published literature are susceptible to publication </w:t>
-      </w:r>
-      <w:r>
-        <w:lastRenderedPageBreak/>
-        <w:t xml:space="preserve">bias. Given the relationship between internal consistency and statistical power </w:t>
-      </w:r>
-      <w:r>
-        <w:fldChar w:fldCharType="begin"/>
-      </w:r>
-      <w:r>
-        <w:instrText xml:space="preserve"> ADDIN ZOTERO_ITEM CSL_CITATION {"citationID":"3ncwJtCS","properties":{"formattedCitation":"(Parsons, 2018)","plainCitation":"(Parsons, 2018)","noteIndex":0},"citationItems":[{"id":12642,"uris":["http://zotero.org/users/1687755/items/RQVLYRA9"],"uri":["http://zotero.org/users/1687755/items/RQVLYRA9"],"itemData":{"id":12642,"type":"article-journal","abstract":"The relationship between measurement reliability and statistical power is a complex one. Where reliability is defined by classical test theory as the proportion of 'true' variance to total variance (the sum of true score and error variance), power is only functionally related to total variance. Therefore, to explore direct relationships between reliability and power, one must hold either true-score variance or error variance  constant while varying the other. Here, visualisations are used to illustrate the reliability-power relationship under conditions of fixed true-score variance and fixed error variance. From these visualisations, conceptual distinctions between fixing true-score or error variance can be raised. Namely, when true-score variance is fixed, low reliability (and low power) suggests a true effect may be hidden by error. Whereas, when error variance is fixed, high reliability (and low power) may simply suggest a very small effect. I raise several observations I hope will be useful in considering the utility of measurement reliability and it's relationship to effect sizes and statistical power.","DOI":"10.31234/osf.io/qh5mf","note":"publisher: PsyArXiv","source":"psyarxiv.com","title":"Visualising two approaches to explore reliability-power relationships","URL":"https://psyarxiv.com/qh5mf/","author":[{"family":"Parsons","given":"Sam"}],"accessed":{"date-parts":[["2020",6,12]]},"issued":{"date-parts":[["2018",5,24]]}}}],"schema":"https://github.com/citation-style-language/schema/raw/master/csl-citation.json"} </w:instrText>
-      </w:r>
-      <w:r>
-        <w:fldChar w:fldCharType="separate"/>
-      </w:r>
-      <w:r>
-        <w:t>(Parsons, 2018)</w:t>
-      </w:r>
-      <w:r>
-        <w:fldChar w:fldCharType="end"/>
-      </w:r>
-      <w:r>
-        <w:t xml:space="preserve">, it is quite possible that IRAP studies </w:t>
-      </w:r>
-      <w:r>
-        <w:t>revealing</w:t>
-      </w:r>
-      <w:r>
-        <w:t xml:space="preserve"> poor measurement properties were less likely to obtain significant results, and therefore were unfortunately less likely to be published.  </w:t>
-      </w:r>
-    </w:p>
-    <w:p>
-      <w:r>
-        <w:t xml:space="preserve">Second, published articles have used a range of different metrics when reporting reliability, and have frequently not reported gold-standard metrics. For example, published studies on test-retest reliability have reported Pearson’s </w:t>
-      </w:r>
-      <w:r>
-        <w:rPr>
-          <w:i/>
-        </w:rPr>
-        <w:t>r</w:t>
-      </w:r>
-      <w:r>
-        <w:t xml:space="preserve"> correlations. However, Parsons et al. </w:t>
-      </w:r>
-      <w:r>
-        <w:fldChar w:fldCharType="begin"/>
-      </w:r>
-      <w:r>
-        <w:instrText xml:space="preserve"> ADDIN ZOTERO_ITEM CSL_CITATION {"citationID":"hqKHcOnK","properties":{"formattedCitation":"(2019)","plainCitation":"(2019)","noteIndex":0},"citationItems":[{"id":12268,"uris":["http://zotero.org/users/1687755/items/TUYKQ29J"],"uri":["http://zotero.org/users/1687755/items/TUYKQ29J"],"itemData":{"id":12268,"type":"article-journal","container-title":"Advances in Methods and Practices in Psychological Science","DOI":"10.1177/2515245919879695","issue":"4","page":"378-395","title":"Psychological Science Needs a Standard Practice of Reporting the Reliability of Cognitive-Behavioral Measurements","volume":"2","author":[{"family":"Parsons","given":"Sam"},{"family":"Kruijt","given":"Anne-Wil"},{"family":"Fox","given":"Elaine"}],"issued":{"date-parts":[["2019"]]}},"suppress-author":true}],"schema":"https://github.com/citation-style-language/schema/raw/master/csl-citation.json"} </w:instrText>
-      </w:r>
-      <w:r>
-        <w:fldChar w:fldCharType="separate"/>
-      </w:r>
-      <w:r>
-        <w:t>(2019)</w:t>
-      </w:r>
-      <w:r>
-        <w:fldChar w:fldCharType="end"/>
-      </w:r>
-      <w:r>
-        <w:t xml:space="preserve"> recently highlighted that Pearson’s </w:t>
-      </w:r>
-      <w:r>
-        <w:rPr>
-          <w:i/>
-        </w:rPr>
-        <w:t>r</w:t>
-      </w:r>
-      <w:r>
-        <w:t xml:space="preserve"> captures one specific aspect of stability (i.e., the preservation of rank among participants between time-points) but neglects others (e.g., the absolute change in scores between timepoints). This can be illustrated using a simple example: imagine if at time-point 2 all participants scored exactly 10 points higher on an IQ scale than they did at time-point 1. A Pearson’s </w:t>
-      </w:r>
-      <w:r>
-        <w:rPr>
-          <w:i/>
-        </w:rPr>
-        <w:t>r</w:t>
-      </w:r>
-      <w:r>
-        <w:t xml:space="preserve"> correlation would suggest that test-retest reliability was perfect (</w:t>
-      </w:r>
-      <w:r>
-        <w:rPr>
-          <w:i/>
-        </w:rPr>
-        <w:t>r</w:t>
-      </w:r>
-      <w:r>
-        <w:t xml:space="preserve"> = 1.0) because rank among participants was preserved, despite there being clear and large changes in responses between the timepoints. In order to capture both aspects (preservation of rank and lack of absolute change), a measure of ‘Absolute Agreement’ should </w:t>
-      </w:r>
-      <w:r>
-        <w:t xml:space="preserve">be reported </w:t>
-      </w:r>
-      <w:r>
-        <w:t xml:space="preserve">instead </w:t>
-      </w:r>
-      <w:r>
-        <w:t xml:space="preserve">such as </w:t>
-      </w:r>
-      <w:r>
-        <w:t>Intraclass Correlation Coefficient</w:t>
-      </w:r>
-      <w:r>
-        <w:t>s</w:t>
-      </w:r>
-      <w:r>
-        <w:t xml:space="preserve"> </w:t>
-      </w:r>
-      <w:r>
-        <w:fldChar w:fldCharType="begin"/>
-      </w:r>
-      <w:r>
-        <w:instrText xml:space="preserve"> ADDIN ZOTERO_ITEM CSL_CITATION {"citationID":"Vr00IdRD","properties":{"formattedCitation":"(i.e., ICC[2,1]: Parsons et al., 2019)","plainCitation":"(i.e., ICC[2,1]: Parsons et al., 2019)","noteIndex":0},"citationItems":[{"id":12268,"uris":["http://zotero.org/users/1687755/items/TUYKQ29J"],"uri":["http://zotero.org/users/1687755/items/TUYKQ29J"],"itemData":{"id":12268,"type":"article-journal","container-title":"Advances in Methods and Practices in Psychological Science","DOI":"10.1177/2515245919879695","issue":"4","page":"378-395","title":"Psychological Science Needs a Standard Practice of Reporting the Reliability of Cognitive-Behavioral Measurements","volume":"2","author":[{"family":"Parsons","given":"Sam"},{"family":"Kruijt","given":"Anne-Wil"},{"family":"Fox","given":"Elaine"}],"issued":{"date-parts":[["2019"]]}},"prefix":"i.e., ICC[2,1]: "}],"schema":"https://github.com/citation-style-language/schema/raw/master/csl-citation.json"} </w:instrText>
-      </w:r>
-      <w:r>
-        <w:fldChar w:fldCharType="separate"/>
-      </w:r>
-      <w:r>
-        <w:rPr>
-          <w:noProof/>
-        </w:rPr>
-        <w:t>(i.e., ICC[2,1]: Parsons et al., 2019)</w:t>
-      </w:r>
-      <w:r>
-        <w:fldChar w:fldCharType="end"/>
-      </w:r>
-    </w:p>
-    <w:p>
-      <w:r>
-        <w:t xml:space="preserve">To take another example, the calculation of internal consistency via split-half reliability involves a somewhat arbitrary decision regarding how the data is split. While most IRAP studies have split by odd versus even trials by order of </w:t>
-      </w:r>
-      <w:r>
-        <w:lastRenderedPageBreak/>
-        <w:t xml:space="preserve">presentation, other common implicit measures such as the IAT instead split by first versus second half of the task by order of presentation. Parsons et al. </w:t>
-      </w:r>
-      <w:r>
-        <w:fldChar w:fldCharType="begin"/>
-      </w:r>
-      <w:r>
-        <w:instrText xml:space="preserve"> ADDIN ZOTERO_ITEM CSL_CITATION {"citationID":"CebirfnH","properties":{"formattedCitation":"(2019)","plainCitation":"(2019)","noteIndex":0},"citationItems":[{"id":12268,"uris":["http://zotero.org/users/1687755/items/TUYKQ29J"],"uri":["http://zotero.org/users/1687755/items/TUYKQ29J"],"itemData":{"id":12268,"type":"article-journal","container-title":"Advances in Methods and Practices in Psychological Science","DOI":"10.1177/2515245919879695","issue":"4","page":"378-395","title":"Psychological Science Needs a Standard Practice of Reporting the Reliability of Cognitive-Behavioral Measurements","volume":"2","author":[{"family":"Parsons","given":"Sam"},{"family":"Kruijt","given":"Anne-Wil"},{"family":"Fox","given":"Elaine"}],"issued":{"date-parts":[["2019"]]}},"suppress-author":true}],"schema":"https://github.com/citation-style-language/schema/raw/master/csl-citation.json"} </w:instrText>
-      </w:r>
-      <w:r>
-        <w:fldChar w:fldCharType="separate"/>
-      </w:r>
-      <w:r>
-        <w:t>(2019)</w:t>
-      </w:r>
-      <w:r>
-        <w:fldChar w:fldCharType="end"/>
-      </w:r>
-      <w:r>
-        <w:t xml:space="preserve"> note that both choices are arbitrary, and that internal consistency should instead be estimated by a permutation resampling approach. This involves creating a large number of random splits of the data and calculating reliability for each, then taking </w:t>
-      </w:r>
-      <w:r>
-        <w:t>the</w:t>
-      </w:r>
-      <w:r>
-        <w:t xml:space="preserve"> mean of this distribution of reliabilities. Importantly, this method approximates Cronbach’s </w:t>
-      </w:r>
-      <w:r>
-        <w:t>α</w:t>
-      </w:r>
-      <w:r>
-        <w:t xml:space="preserve"> </w:t>
-      </w:r>
-      <w:r>
-        <w:t>where others frequently do not. However, in order to calculate both ICCs and permutation-based estimates of internal consistency, access to trial-level data is needed.</w:t>
-      </w:r>
-    </w:p>
-    <w:p>
-      <w:r>
-        <w:t xml:space="preserve">Both of the above factors </w:t>
-      </w:r>
-      <w:r>
-        <w:t>may be</w:t>
-      </w:r>
-      <w:r>
-        <w:t xml:space="preserve"> addressed by conducting a file drawer meta-analysis. That is, where all studies – both published </w:t>
-      </w:r>
-      <w:r>
-        <w:t>and</w:t>
-      </w:r>
-      <w:r>
-        <w:t xml:space="preserve"> unpublished – originating from an individual or group are used. We </w:t>
-      </w:r>
-      <w:r>
-        <w:t xml:space="preserve">therefore </w:t>
-      </w:r>
-      <w:r>
-        <w:t xml:space="preserve">pooled data </w:t>
-      </w:r>
-      <w:r>
-        <w:t xml:space="preserve">from </w:t>
-      </w:r>
-      <w:r>
-        <w:t xml:space="preserve">studies that we have been involved in. </w:t>
-      </w:r>
-    </w:p>
-    <w:p>
-      <w:pPr>
-        <w:pStyle w:val="Heading1"/>
-      </w:pPr>
-      <w:r>
-        <w:t>Method</w:t>
-      </w:r>
-    </w:p>
-    <w:p>
-      <w:pPr>
-        <w:pStyle w:val="Heading2"/>
-      </w:pPr>
-      <w:r>
-        <w:t>Data</w:t>
-      </w:r>
-    </w:p>
-    <w:p>
-      <w:r>
-        <w:t>All code and data needed to reproduce our analyses is available on the Open Science Framework, along with all word and image stimuli, instructions, responding rules, and task parameters used in each of the IRAPs (</w:t>
-      </w:r>
       <w:hyperlink r:id="rId5" w:history="1">
         <w:r>
           <w:rPr>
@@ -1017,78 +631,148 @@
         <w:t xml:space="preserve"> [anonymized link for peer review]</w:t>
       </w:r>
       <w:r>
-        <w:t xml:space="preserve">). </w:t>
-      </w:r>
-    </w:p>
-    <w:p>
-      <w:r>
-        <w:lastRenderedPageBreak/>
-        <w:t xml:space="preserve">Data was pooled from all IRAP studies we have been involved in. Inclusion criteria were use of at least one IRAP and access to raw data and the task parameters used in the study. Exclusion criteria were embargos on data that are soon to be published, whose data could therefore not be made open for this meta-analysis. Three studies met exclusion criteria. Two of these were in domains that are already represented in the included data (i.e., friend-enemy and Lincoln-Hitler). </w:t>
-      </w:r>
-    </w:p>
-    <w:p>
-      <w:r>
-        <w:t>D</w:t>
-      </w:r>
-      <w:r>
-        <w:t xml:space="preserve">ata from 35 IRAPs across 16 different content domains (see Figure 2) </w:t>
-      </w:r>
-      <w:r>
-        <w:t>included</w:t>
-      </w:r>
-      <w:r>
-        <w:t xml:space="preserve"> a total of </w:t>
-      </w:r>
-      <w:r>
-        <w:t>1576</w:t>
-      </w:r>
-      <w:r>
-        <w:t xml:space="preserve"> participants. Test-retest data was available for a subset of 8 domains</w:t>
-      </w:r>
-      <w:r>
-        <w:t xml:space="preserve"> with two different </w:t>
-      </w:r>
-      <w:r>
-        <w:t>follow-up periods: immediate (7 domains) and 1-week (1 domain; see Figure 2). Some</w:t>
-      </w:r>
-      <w:r>
-        <w:t xml:space="preserve"> of this data has been published for other purposes </w:t>
+        <w:t>).</w:t>
+      </w:r>
+      <w:r>
+        <w:t xml:space="preserve"> They note in their data that many estimates were sourced from other meta-analyses – presumably Golijani-Moghaddam et al.’s </w:t>
       </w:r>
       <w:r>
         <w:fldChar w:fldCharType="begin"/>
       </w:r>
       <w:r>
-        <w:instrText xml:space="preserve"> ADDIN ZOTERO_ITEM CSL_CITATION {"citationID":"4V4YU3h8","properties":{"formattedCitation":"(Drake et al., 2015, 2016, 2018; Finn et al., 2016; Hussey, Daly, et al., 2015; see supplementary materials)","plainCitation":"(Drake et al., 2015, 2016, 2018; Finn et al., 2016; Hussey, Daly, et al., 2015; see supplementary materials)","noteIndex":0},"citationItems":[{"id":11258,"uris":["http://zotero.org/users/1687755/items/I6DM5PYE"],"uri":["http://zotero.org/users/1687755/items/I6DM5PYE"],"itemData":{"id":11258,"type":"article-journal","abstract":"Racial evaluations have received considerable attention by researchers of implicit cognition, especially with the Implicit Association Test (IAT). The IAT measures associative biases in a relativistic manner, whereby attitudes toward a given racial category are compared to attitudes toward another. The Implicit Relational Assessment Procedure (IRAP) is a new behavior analytic measure of cognition that may provide a less relativistic and more specific measure of cognitive repertoires. The current study utilized a race IRAP to assess evaluative biases among a balanced sample of Black and White undergraduates. The race IRAP was administered twice in a row in conjunction with a collection of self-report measures of racial attitudes. Results for reliability and convergent validity were generally supportive. Furthermore, observed biases appeared to reflect positive in-group biases rather than derogatory attitudes toward the out-group, an effect that would not be apparent with a similarly configured race IAT. Future research may benefit from consideration of the evaluative content of the IRAP as well as the racial demographics for both the participants and the experimenters. (PsycINFO Database Record (c) 2017 APA, all rights reserved)","archive_location":"2016-09228-001","container-title":"Behavior and Social Issues","DOI":"10.5210/bsi.v24i0.5496","ISSN":"1064-9506","journalAbbreviation":"Behavior and Social Issues","source":"EBSCOhost","title":"Exploring the reliability and convergent validity of implicit racial evaluations","URL":"http://search.ebscohost.com/login.aspx?direct=true&amp;db=psyh&amp;AN=2016-09228-001&amp;site=ehost-live","volume":"24","author":[{"family":"Drake","given":"Chad E."},{"family":"Kramer","given":"Sam"},{"family":"Sain","given":"Travis"},{"family":"Swiatek","given":"Rachel"},{"family":"Kohn","given":"Kristin"},{"family":"Murphy","given":"Meagan"}],"issued":{"date-parts":[["2015"]]}}},{"id":3045,"uris":["http://zotero.org/users/1687755/items/N422MFSA"],"uri":["http://zotero.org/users/1687755/items/N422MFSA"],"itemData":{"id":3045,"type":"article-journal","container-title":"The Psychological Record","DOI":"10.1007/s40732-015-0160-1","ISSN":"0033-2933, 2163-3452","issue":"1","language":"en","page":"153-163","source":"CrossRef","title":"Testing the IRAP: Exploring the Reliability and Fakability of an Idiographic Approach to Interpersonal Attitudes","title-short":"Testing the IRAP","volume":"66","author":[{"family":"Drake","given":"Chad E."},{"family":"Seymour","given":"Kail H."},{"family":"Habib","given":"Reza"}],"issued":{"date-parts":[["2016",3]]}}},{"id":7516,"uris":["http://zotero.org/users/1687755/items/72LX2MUL"],"uri":["http://zotero.org/users/1687755/items/72LX2MUL"],"itemData":{"id":7516,"type":"article-journal","abstract":"Gender is a pervasive social categorization bearing substantial impact on personal and social behavior throughout the lifespan. In some ways this categorization may perpetuate stereotypes and discrimination, such as women and men being viewed as suited for different educational and career pathways and family responsibilities. Much of the empirical literature and the gender theories that have been built from that literature are founded on self-report measures of gender perceptions. Self-reports of cognitive phenomena are vulnerable to social demand effects, a concern that has occasioned a comparatively small body of gender perception research with implicit measures. The current study explored implicit gender stereotypes among and between women and men with the Implicit Relational Assessment Procedure, which can provide more specific assessments of biased attitudes than many comparable implicit measures. The results confirmed some previous findings, revealing stereotype-consistent attitudes and gender differences in the magnitude of those attitudes. Both of the genders measured provided response patterns indicating perceptions of women as emotional, gentle, and sensitive and of men as dominant, forceful, and logical. More specific and nuanced effects were also revealed, including a number of seemingly egalitarian effects and one stereotype-inconsistent bias for women when responding to the combination of women and the words dominant, forceful, and logical. These latter findings would be inaccessible with alternative implicit measures. These results may provide a foundation for a broader and deeper program of future research on the personal and social impact of gender stereotypes.","container-title":"Gender Issues","DOI":"10.1007/s12147-017-9189-6","ISSN":"1098-092X, 1936-4717","issue":"1","journalAbbreviation":"Gend. Issues","language":"en","page":"3-20","source":"link-springer-com.jproxy.nuim.ie","title":"Comparing Implicit Gender Stereotypes Between Women and Men with the Implicit Relational Assessment Procedure","volume":"35","author":[{"family":"Drake","given":"Chad E."},{"family":"Primeaux","given":"Sunni"},{"family":"Thomas","given":"Jorden"}],"issued":{"date-parts":[["2018",3,1]]}}},{"id":2815,"uris":["http://zotero.org/users/1687755/items/HCBWM4CC"],"uri":["http://zotero.org/users/1687755/items/HCBWM4CC"],"itemData":{"id":2815,"type":"article-journal","container-title":"The Psychological Record","page":"1–13","source":"Google Scholar","title":"Exploring the Behavioral Dynamics of the Implicit Relational Assessment Procedure: The Impact of Three Types of Introductory Rules","title-short":"Exploring the Behavioral Dynamics of the Implicit Relational Assessment Procedure","author":[{"family":"Finn","given":"Martin"},{"family":"Barnes-Holmes","given":"Dermot"},{"family":"Hussey","given":"Ian"},{"family":"Graddy","given":"Joseph"}],"issued":{"date-parts":[["2016"]]}}},{"id":2405,"uris":["http://zotero.org/users/1687755/items/I2S2TANG"],"uri":["http://zotero.org/users/1687755/items/I2S2TANG"],"itemData":{"id":2405,"type":"article-journal","abstract":"The current study explored implicit attitudes to life and death in a student population using both the Implicit Association Test (IAT) and the Implicit Relational Assessment Procedure (IRAP). The IAT was similar to one used in previously published researched in the context of the prospective prediction of suicide and self-harm. Two IRAPs were employed, one that assessed relational responses specific to death and life with respect to self, and a second that assessed relational responses specific to evaluations of death and life. The IAT replicated previous results found in normative populations. The IRAPs indicated “prolife” biases, as expected. However, they also failed to demonstrate the presence of strong “antideath” biases, and in one case a specific “death–positive” bias was found. The results observed on the explicit measures did not readily explain the absent or “prodeath” effects observed on the IRAPs. Indeed, participants reported a normative level of anxiety and fear of death. Implications for the study of implicit attitudes to death using the IRAP are considered.","container-title":"The Psychological Record","DOI":"10.1007/s40732-015-0142-3","ISSN":"0033-2933, 2163-3452","issue":"4","journalAbbreviation":"Psychol Rec","language":"en","page":"731-742","source":"link.springer.com","title":"Life is Good, But Death Ain’t Bad Either: Counter-Intuitive Implicit Biases to Death in a Normative Population","title-short":"Life is Good, But Death Ain’t Bad Either","volume":"65","author":[{"family":"Hussey","given":"Ian"},{"family":"Daly","given":"Tarah"},{"family":"Barnes-Holmes","given":"Dermot"}],"issued":{"date-parts":[["2015",7,23]]}},"suffix":"; see supplementary materials"}],"schema":"https://github.com/citation-style-language/schema/raw/master/csl-citation.json"} </w:instrText>
+        <w:instrText xml:space="preserve"> ADDIN ZOTERO_ITEM CSL_CITATION {"citationID":"UcfX8nEO","properties":{"formattedCitation":"(2013)","plainCitation":"(2013)","noteIndex":0},"citationItems":[{"id":824,"uris":["http://zotero.org/users/1687755/items/WEXEG2BA"],"uri":["http://zotero.org/users/1687755/items/WEXEG2BA"],"itemData":{"id":824,"type":"article-journal","container-title":"Journal of Contextual Behavioral Science","DOI":"10.1016/j.jcbs.2013.05.002","ISSN":"22121447","issue":"3-4","language":"en","page":"105-119","source":"CrossRef","title":"The Implicit Relational Assessment Procedure: Emerging reliability and validity data","title-short":"The Implicit Relational Assessment Procedure","volume":"2","author":[{"family":"Golijani-Moghaddam","given":"Nima"},{"family":"Hart","given":"Aidan"},{"family":"Dawson","given":"David L."}],"issued":{"date-parts":[["2013",10]]}},"suppress-author":true}],"schema":"https://github.com/citation-style-language/schema/raw/master/csl-citation.json"} </w:instrText>
       </w:r>
       <w:r>
         <w:fldChar w:fldCharType="separate"/>
       </w:r>
       <w:r>
-        <w:t>(Drake et al., 2015, 2016, 2018; Finn et al., 2016; Hussey, Daly, et al., 2015; see supplementary materials)</w:t>
+        <w:t>(2013)</w:t>
       </w:r>
       <w:r>
         <w:fldChar w:fldCharType="end"/>
       </w:r>
       <w:r>
-        <w:t xml:space="preserve">. However, the large majority of this data was not considered by either of the two published meta-analyses of the IRAP’s reliability, with the exception of a subset of the friend-enemy IRAPs </w:t>
+        <w:t xml:space="preserve">. Data was included from 13 published studies, </w:t>
+      </w:r>
+      <w:r>
+        <w:t xml:space="preserve">providing </w:t>
+      </w:r>
+      <w:r>
+        <w:t>a total of 1207 participants for the meta-analysis of internal consistency and 124 participants assessing test-retest reliability. Using Greenwald &amp; Lai’s (2020)</w:t>
+      </w:r>
+      <w:r>
+        <w:t xml:space="preserve"> data and code</w:t>
+      </w:r>
+      <w:r>
+        <w:t xml:space="preserve">, computationally reproduced estimates </w:t>
+      </w:r>
+      <w:r>
+        <w:t>were calculated for</w:t>
+      </w:r>
+      <w:r>
+        <w:t xml:space="preserve"> internal consistency </w:t>
+      </w:r>
+      <w:r>
+        <w:t>(</w:t>
+      </w:r>
+      <w:r>
+        <w:t>Cronbach’s α = .56, 95% CI [.46, .65], 95% CR [.03, .85]</w:t>
+      </w:r>
+      <w:r>
+        <w:t>)</w:t>
+      </w:r>
+      <w:r>
+        <w:t xml:space="preserve"> and </w:t>
+      </w:r>
+      <w:r>
+        <w:t xml:space="preserve">for </w:t>
+      </w:r>
+      <w:r>
+        <w:t xml:space="preserve">test-retest reliability </w:t>
+      </w:r>
+      <w:r>
+        <w:t>(</w:t>
+      </w:r>
+      <w:r>
+        <w:rPr>
+          <w:i/>
+        </w:rPr>
+        <w:t>r</w:t>
+      </w:r>
+      <w:r>
+        <w:t xml:space="preserve"> = .45, 95% CI [.33, .55]</w:t>
+      </w:r>
+      <w:r>
+        <w:t>)</w:t>
+      </w:r>
+      <w:r>
+        <w:t>.</w:t>
+      </w:r>
+    </w:p>
+    <w:p>
+      <w:pPr>
+        <w:ind w:firstLine="0"/>
+      </w:pPr>
+      <w:r>
+        <w:tab/>
+        <w:t xml:space="preserve">In one sense, the results of the two meta-analyses show a significant degree of variation, with Greenwald &amp; Lai (2020) reporting a substantively lower estimate of internal consistency than Golijani-Moghaddam et al. </w:t>
       </w:r>
       <w:r>
         <w:fldChar w:fldCharType="begin"/>
       </w:r>
       <w:r>
-        <w:instrText xml:space="preserve"> ADDIN ZOTERO_ITEM CSL_CITATION {"citationID":"rR7XINHw","properties":{"formattedCitation":"(Drake et al., 2016)","plainCitation":"(Drake et al., 2016)","noteIndex":0},"citationItems":[{"id":3045,"uris":["http://zotero.org/users/1687755/items/N422MFSA"],"uri":["http://zotero.org/users/1687755/items/N422MFSA"],"itemData":{"id":3045,"type":"article-journal","container-title":"The Psychological Record","DOI":"10.1007/s40732-015-0160-1","ISSN":"0033-2933, 2163-3452","issue":"1","language":"en","page":"153-163","source":"CrossRef","title":"Testing the IRAP: Exploring the Reliability and Fakability of an Idiographic Approach to Interpersonal Attitudes","title-short":"Testing the IRAP","volume":"66","author":[{"family":"Drake","given":"Chad E."},{"family":"Seymour","given":"Kail H."},{"family":"Habib","given":"Reza"}],"issued":{"date-parts":[["2016",3]]}}}],"schema":"https://github.com/citation-style-language/schema/raw/master/csl-citation.json"} </w:instrText>
+        <w:instrText xml:space="preserve"> ADDIN ZOTERO_ITEM CSL_CITATION {"citationID":"PRWhFS8x","properties":{"formattedCitation":"(2013)","plainCitation":"(2013)","noteIndex":0},"citationItems":[{"id":824,"uris":["http://zotero.org/users/1687755/items/WEXEG2BA"],"uri":["http://zotero.org/users/1687755/items/WEXEG2BA"],"itemData":{"id":824,"type":"article-journal","container-title":"Journal of Contextual Behavioral Science","DOI":"10.1016/j.jcbs.2013.05.002","ISSN":"22121447","issue":"3-4","language":"en","page":"105-119","source":"CrossRef","title":"The Implicit Relational Assessment Procedure: Emerging reliability and validity data","title-short":"The Implicit Relational Assessment Procedure","volume":"2","author":[{"family":"Golijani-Moghaddam","given":"Nima"},{"family":"Hart","given":"Aidan"},{"family":"Dawson","given":"David L."}],"issued":{"date-parts":[["2013",10]]}},"suppress-author":true}],"schema":"https://github.com/citation-style-language/schema/raw/master/csl-citation.json"} </w:instrText>
       </w:r>
       <w:r>
         <w:fldChar w:fldCharType="separate"/>
       </w:r>
       <w:r>
-        <w:t>(Drake et al., 2016)</w:t>
+        <w:t>(2013)</w:t>
       </w:r>
       <w:r>
         <w:fldChar w:fldCharType="end"/>
       </w:r>
       <w:r>
-        <w:t xml:space="preserve"> which was used in Greenwald and Lai (2020).</w:t>
+        <w:t xml:space="preserve">. However, both meta-analyses support the </w:t>
+      </w:r>
+      <w:r>
+        <w:t>conclusion</w:t>
+      </w:r>
+      <w:r>
+        <w:t xml:space="preserve"> that the IRAP’s reliability is problematically low, </w:t>
+      </w:r>
+      <w:r>
+        <w:t xml:space="preserve">as </w:t>
+      </w:r>
+      <w:r>
+        <w:t>both</w:t>
+      </w:r>
+      <w:r>
+        <w:t xml:space="preserve"> are</w:t>
+      </w:r>
+      <w:r>
+        <w:t xml:space="preserve"> below typically accepted cut-offs for assessment measures in psychology </w:t>
+      </w:r>
+      <w:r>
+        <w:fldChar w:fldCharType="begin"/>
+      </w:r>
+      <w:r>
+        <w:instrText xml:space="preserve"> ADDIN ZOTERO_ITEM CSL_CITATION {"citationID":"lxyi36Tf","properties":{"formattedCitation":"(Nunnally &amp; Bernstein, 1994)","plainCitation":"(Nunnally &amp; Bernstein, 1994)","noteIndex":0},"citationItems":[{"id":8360,"uris":["http://zotero.org/users/1687755/items/G7ESHSYZ"],"uri":["http://zotero.org/users/1687755/items/G7ESHSYZ"],"itemData":{"id":8360,"type":"book","edition":"3rd edition","ISBN":"0-07-047849-X","publisher":"McGraw-Hill","title":"Psychometric Theory","author":[{"family":"Nunnally","given":"J"},{"family":"Bernstein","given":"I"}],"issued":{"date-parts":[["1994"]]}}}],"schema":"https://github.com/citation-style-language/schema/raw/master/csl-citation.json"} </w:instrText>
+      </w:r>
+      <w:r>
+        <w:fldChar w:fldCharType="separate"/>
+      </w:r>
+      <w:r>
+        <w:t>(Nunnally &amp; Bernstein, 1994)</w:t>
+      </w:r>
+      <w:r>
+        <w:fldChar w:fldCharType="end"/>
+      </w:r>
+      <w:r>
+        <w:t xml:space="preserve">. </w:t>
+      </w:r>
+      <w:r>
+        <w:t xml:space="preserve">This poses a significant threat to the task’s basic and applied utility, both in relation to other assessment methods more generally but also compared to alternative implicit measures more specifically. </w:t>
       </w:r>
     </w:p>
     <w:p>
@@ -1096,221 +780,227 @@
         <w:pStyle w:val="Heading2"/>
       </w:pPr>
       <w:r>
-        <w:t>Participants</w:t>
+        <w:t>The current research</w:t>
+      </w:r>
+    </w:p>
+    <w:p>
+      <w:r>
+        <w:t xml:space="preserve">Two factors suggest that there is need for additional assessment of the IRAP’s reliability. First, meta-analyses of published literature are susceptible to publication </w:t>
+      </w:r>
+      <w:r>
+        <w:lastRenderedPageBreak/>
+        <w:t xml:space="preserve">bias. Given the relationship between internal consistency and statistical power </w:t>
+      </w:r>
+      <w:r>
+        <w:fldChar w:fldCharType="begin"/>
+      </w:r>
+      <w:r>
+        <w:instrText xml:space="preserve"> ADDIN ZOTERO_ITEM CSL_CITATION {"citationID":"3ncwJtCS","properties":{"formattedCitation":"(Parsons, 2018)","plainCitation":"(Parsons, 2018)","noteIndex":0},"citationItems":[{"id":12642,"uris":["http://zotero.org/users/1687755/items/RQVLYRA9"],"uri":["http://zotero.org/users/1687755/items/RQVLYRA9"],"itemData":{"id":12642,"type":"article-journal","abstract":"The relationship between measurement reliability and statistical power is a complex one. Where reliability is defined by classical test theory as the proportion of 'true' variance to total variance (the sum of true score and error variance), power is only functionally related to total variance. Therefore, to explore direct relationships between reliability and power, one must hold either true-score variance or error variance  constant while varying the other. Here, visualisations are used to illustrate the reliability-power relationship under conditions of fixed true-score variance and fixed error variance. From these visualisations, conceptual distinctions between fixing true-score or error variance can be raised. Namely, when true-score variance is fixed, low reliability (and low power) suggests a true effect may be hidden by error. Whereas, when error variance is fixed, high reliability (and low power) may simply suggest a very small effect. I raise several observations I hope will be useful in considering the utility of measurement reliability and it's relationship to effect sizes and statistical power.","DOI":"10.31234/osf.io/qh5mf","note":"publisher: PsyArXiv","source":"psyarxiv.com","title":"Visualising two approaches to explore reliability-power relationships","URL":"https://psyarxiv.com/qh5mf/","author":[{"family":"Parsons","given":"Sam"}],"accessed":{"date-parts":[["2020",6,12]]},"issued":{"date-parts":[["2018",5,24]]}}}],"schema":"https://github.com/citation-style-language/schema/raw/master/csl-citation.json"} </w:instrText>
+      </w:r>
+      <w:r>
+        <w:fldChar w:fldCharType="separate"/>
+      </w:r>
+      <w:r>
+        <w:t>(Parsons, 2018)</w:t>
+      </w:r>
+      <w:r>
+        <w:fldChar w:fldCharType="end"/>
+      </w:r>
+      <w:r>
+        <w:t xml:space="preserve">, it is quite possible that IRAP studies </w:t>
+      </w:r>
+      <w:r>
+        <w:t>revealing</w:t>
+      </w:r>
+      <w:r>
+        <w:t xml:space="preserve"> poor measurement properties were less likely to obtain significant results, and therefore were unfortunately less likely to be published.  </w:t>
+      </w:r>
+    </w:p>
+    <w:p>
+      <w:r>
+        <w:t xml:space="preserve">Second, published articles have used a range of different metrics when reporting reliability, and have frequently not reported gold-standard metrics. For example, published studies on test-retest reliability have reported Pearson’s </w:t>
+      </w:r>
+      <w:r>
+        <w:rPr>
+          <w:i/>
+        </w:rPr>
+        <w:t>r</w:t>
+      </w:r>
+      <w:r>
+        <w:t xml:space="preserve"> correlations. However, Parsons et al. </w:t>
+      </w:r>
+      <w:r>
+        <w:fldChar w:fldCharType="begin"/>
+      </w:r>
+      <w:r>
+        <w:instrText xml:space="preserve"> ADDIN ZOTERO_ITEM CSL_CITATION {"citationID":"hqKHcOnK","properties":{"formattedCitation":"(2019)","plainCitation":"(2019)","noteIndex":0},"citationItems":[{"id":12268,"uris":["http://zotero.org/users/1687755/items/TUYKQ29J"],"uri":["http://zotero.org/users/1687755/items/TUYKQ29J"],"itemData":{"id":12268,"type":"article-journal","container-title":"Advances in Methods and Practices in Psychological Science","DOI":"10.1177/2515245919879695","issue":"4","page":"378-395","title":"Psychological Science Needs a Standard Practice of Reporting the Reliability of Cognitive-Behavioral Measurements","volume":"2","author":[{"family":"Parsons","given":"Sam"},{"family":"Kruijt","given":"Anne-Wil"},{"family":"Fox","given":"Elaine"}],"issued":{"date-parts":[["2019"]]}},"suppress-author":true}],"schema":"https://github.com/citation-style-language/schema/raw/master/csl-citation.json"} </w:instrText>
+      </w:r>
+      <w:r>
+        <w:fldChar w:fldCharType="separate"/>
+      </w:r>
+      <w:r>
+        <w:t>(2019)</w:t>
+      </w:r>
+      <w:r>
+        <w:fldChar w:fldCharType="end"/>
+      </w:r>
+      <w:r>
+        <w:t xml:space="preserve"> recently highlighted that Pearson’s </w:t>
+      </w:r>
+      <w:r>
+        <w:rPr>
+          <w:i/>
+        </w:rPr>
+        <w:t>r</w:t>
+      </w:r>
+      <w:r>
+        <w:t xml:space="preserve"> captures one specific aspect of stability (i.e., the preservation of rank among participants between time-points) but neglects others (e.g., the absolute change in scores between timepoints). This can be illustrated using a simple example: imagine if at time-point 2 all participants scored exactly 10 points higher on an IQ scale than they did at time-point 1. A Pearson’s </w:t>
+      </w:r>
+      <w:r>
+        <w:rPr>
+          <w:i/>
+        </w:rPr>
+        <w:t>r</w:t>
+      </w:r>
+      <w:r>
+        <w:t xml:space="preserve"> correlation would suggest that test-retest reliability was perfect (</w:t>
+      </w:r>
+      <w:r>
+        <w:rPr>
+          <w:i/>
+        </w:rPr>
+        <w:t>r</w:t>
+      </w:r>
+      <w:r>
+        <w:t xml:space="preserve"> = 1.0) because rank among participants was preserved, despite there being clear and large changes in responses between the timepoints. In order to capture both aspects (preservation of rank and lack of absolute change), a measure of ‘Absolute Agreement’ should </w:t>
+      </w:r>
+      <w:r>
+        <w:t xml:space="preserve">be reported </w:t>
+      </w:r>
+      <w:r>
+        <w:t xml:space="preserve">instead </w:t>
+      </w:r>
+      <w:r>
+        <w:t xml:space="preserve">such as </w:t>
+      </w:r>
+      <w:r>
+        <w:t>Intraclass Correlation Coefficient</w:t>
+      </w:r>
+      <w:r>
+        <w:t>s</w:t>
+      </w:r>
+      <w:r>
+        <w:t xml:space="preserve"> </w:t>
+      </w:r>
+      <w:r>
+        <w:fldChar w:fldCharType="begin"/>
+      </w:r>
+      <w:r>
+        <w:instrText xml:space="preserve"> ADDIN ZOTERO_ITEM CSL_CITATION {"citationID":"Vr00IdRD","properties":{"formattedCitation":"(i.e., ICC[2,1]: Parsons et al., 2019)","plainCitation":"(i.e., ICC[2,1]: Parsons et al., 2019)","noteIndex":0},"citationItems":[{"id":12268,"uris":["http://zotero.org/users/1687755/items/TUYKQ29J"],"uri":["http://zotero.org/users/1687755/items/TUYKQ29J"],"itemData":{"id":12268,"type":"article-journal","container-title":"Advances in Methods and Practices in Psychological Science","DOI":"10.1177/2515245919879695","issue":"4","page":"378-395","title":"Psychological Science Needs a Standard Practice of Reporting the Reliability of Cognitive-Behavioral Measurements","volume":"2","author":[{"family":"Parsons","given":"Sam"},{"family":"Kruijt","given":"Anne-Wil"},{"family":"Fox","given":"Elaine"}],"issued":{"date-parts":[["2019"]]}},"prefix":"i.e., ICC[2,1]: "}],"schema":"https://github.com/citation-style-language/schema/raw/master/csl-citation.json"} </w:instrText>
+      </w:r>
+      <w:r>
+        <w:fldChar w:fldCharType="separate"/>
+      </w:r>
+      <w:r>
+        <w:rPr>
+          <w:noProof/>
+        </w:rPr>
+        <w:t>(i.e., ICC[2,1]: Parsons et al., 2019)</w:t>
+      </w:r>
+      <w:r>
+        <w:fldChar w:fldCharType="end"/>
+      </w:r>
+    </w:p>
+    <w:p>
+      <w:r>
+        <w:t xml:space="preserve">To take another example, the calculation of internal consistency via split-half reliability involves a somewhat arbitrary decision regarding how the data is split. While most IRAP studies have split by odd versus even trials by order of </w:t>
+      </w:r>
+      <w:r>
+        <w:lastRenderedPageBreak/>
+        <w:t xml:space="preserve">presentation, other common implicit measures such as the IAT instead split by first versus second half of the task by order of presentation. Parsons et al. </w:t>
+      </w:r>
+      <w:r>
+        <w:fldChar w:fldCharType="begin"/>
+      </w:r>
+      <w:r>
+        <w:instrText xml:space="preserve"> ADDIN ZOTERO_ITEM CSL_CITATION {"citationID":"CebirfnH","properties":{"formattedCitation":"(2019)","plainCitation":"(2019)","noteIndex":0},"citationItems":[{"id":12268,"uris":["http://zotero.org/users/1687755/items/TUYKQ29J"],"uri":["http://zotero.org/users/1687755/items/TUYKQ29J"],"itemData":{"id":12268,"type":"article-journal","container-title":"Advances in Methods and Practices in Psychological Science","DOI":"10.1177/2515245919879695","issue":"4","page":"378-395","title":"Psychological Science Needs a Standard Practice of Reporting the Reliability of Cognitive-Behavioral Measurements","volume":"2","author":[{"family":"Parsons","given":"Sam"},{"family":"Kruijt","given":"Anne-Wil"},{"family":"Fox","given":"Elaine"}],"issued":{"date-parts":[["2019"]]}},"suppress-author":true}],"schema":"https://github.com/citation-style-language/schema/raw/master/csl-citation.json"} </w:instrText>
+      </w:r>
+      <w:r>
+        <w:fldChar w:fldCharType="separate"/>
+      </w:r>
+      <w:r>
+        <w:t>(2019)</w:t>
+      </w:r>
+      <w:r>
+        <w:fldChar w:fldCharType="end"/>
+      </w:r>
+      <w:r>
+        <w:t xml:space="preserve"> note that both choices are arbitrary, and that internal consistency should instead be estimated by a permutation resampling approach. This involves creating a large number of random splits of the data and calculating reliability for each, then taking </w:t>
+      </w:r>
+      <w:r>
+        <w:t>the</w:t>
+      </w:r>
+      <w:r>
+        <w:t xml:space="preserve"> mean of this distribution of reliabilities. Importantly, this method approximates Cronbach’s </w:t>
+      </w:r>
+      <w:r>
+        <w:t>α</w:t>
+      </w:r>
+      <w:r>
+        <w:t xml:space="preserve"> </w:t>
+      </w:r>
+      <w:r>
+        <w:t>where others frequently do not. However, in order to calculate both ICCs and permutation-based estimates of internal consistency, access to trial-level data is needed.</w:t>
+      </w:r>
+    </w:p>
+    <w:p>
+      <w:r>
+        <w:t xml:space="preserve">Both of the above factors </w:t>
+      </w:r>
+      <w:r>
+        <w:t>may be</w:t>
+      </w:r>
+      <w:r>
+        <w:t xml:space="preserve"> addressed by conducting a file drawer meta-analysis. That is, where all studies – both published </w:t>
+      </w:r>
+      <w:r>
+        <w:t>and</w:t>
+      </w:r>
+      <w:r>
+        <w:t xml:space="preserve"> unpublished – originating from an individual or group are used. We </w:t>
+      </w:r>
+      <w:r>
+        <w:t xml:space="preserve">therefore </w:t>
+      </w:r>
+      <w:r>
+        <w:t xml:space="preserve">pooled data </w:t>
+      </w:r>
+      <w:r>
+        <w:t xml:space="preserve">from </w:t>
+      </w:r>
+      <w:r>
+        <w:t xml:space="preserve">studies that we have been involved in. </w:t>
       </w:r>
     </w:p>
     <w:p>
       <w:pPr>
-        <w:ind w:firstLine="0"/>
+        <w:pStyle w:val="Heading1"/>
       </w:pPr>
       <w:r>
-        <w:tab/>
-        <w:t xml:space="preserve">All participants provided informed consent prior to participation, and studies were approved by the local institutional review boards. Where demographics data was </w:t>
-      </w:r>
-      <w:r>
-        <w:t xml:space="preserve">available, </w:t>
-      </w:r>
-      <w:r>
-        <w:t>a majority of participants</w:t>
-      </w:r>
-      <w:r>
-        <w:t xml:space="preserve"> </w:t>
-      </w:r>
-      <w:r>
-        <w:t>were women (64.4% female, 35.4% male, 0.2% non-binary), young adults (</w:t>
-      </w:r>
-      <w:r>
-        <w:rPr>
-          <w:i/>
-        </w:rPr>
-        <w:t>M</w:t>
-      </w:r>
-      <w:r>
-        <w:rPr>
-          <w:rFonts w:cs="Times New Roman (Body CS)"/>
-          <w:vertAlign w:val="subscript"/>
-        </w:rPr>
-        <w:t>age</w:t>
-      </w:r>
-      <w:r>
-        <w:t xml:space="preserve"> = 19.5, </w:t>
-      </w:r>
-      <w:r>
-        <w:rPr>
-          <w:i/>
-        </w:rPr>
-        <w:t>SD</w:t>
-      </w:r>
-      <w:r>
-        <w:t xml:space="preserve"> = 3.3), White (50.0%</w:t>
-      </w:r>
-      <w:r>
-        <w:t>;</w:t>
-      </w:r>
-      <w:r>
-        <w:t xml:space="preserve"> 32.1% </w:t>
-      </w:r>
-      <w:r>
-        <w:lastRenderedPageBreak/>
-        <w:t>Black, 9.8% Hispanic, 3.0% Asian, 5.1% other)</w:t>
-      </w:r>
-      <w:r>
-        <w:t>, and heterosexual (88.4%; 7.8% bisexual, 3.9% homosexual).</w:t>
+        <w:t>Method</w:t>
       </w:r>
     </w:p>
     <w:p>
       <w:pPr>
-        <w:ind w:firstLine="0"/>
-        <w:rPr>
-          <w:b/>
-        </w:rPr>
+        <w:pStyle w:val="Heading2"/>
       </w:pPr>
       <w:r>
-        <w:rPr>
-          <w:b/>
-        </w:rPr>
-        <w:t>Measures</w:t>
-      </w:r>
-    </w:p>
-    <w:p>
-      <w:pPr>
-        <w:ind w:firstLine="0"/>
-      </w:pPr>
-      <w:r>
-        <w:tab/>
-      </w:r>
-      <w:r>
-        <w:t>Like many implicit measures, t</w:t>
-      </w:r>
-      <w:r>
-        <w:t xml:space="preserve">he IRAP is a computer-based </w:t>
-      </w:r>
-      <w:r>
-        <w:t>task that uses reaction time differentials to calculate scores</w:t>
-      </w:r>
-      <w:r>
-        <w:t xml:space="preserve">. </w:t>
-      </w:r>
-      <w:r>
-        <w:t xml:space="preserve">Participants are instructed to respond as quickly and accurately as possible. On each trial, category stimuli are presented at the top </w:t>
-      </w:r>
-      <w:r>
-        <w:t>of the screen</w:t>
-      </w:r>
-      <w:r>
-        <w:t xml:space="preserve"> and attribute stimuli are presented in the middle of the screen. R</w:t>
-      </w:r>
-      <w:r>
-        <w:t>esponse option</w:t>
-      </w:r>
-      <w:r>
-        <w:t xml:space="preserve"> are presented at the bottom left and right hand sides of the screen, and are mapped to the </w:t>
-      </w:r>
-      <w:r>
-        <w:t>left and right response keys</w:t>
-      </w:r>
-      <w:r>
-        <w:t xml:space="preserve"> (typically the ‘D’ and ‘K’ keys)</w:t>
-      </w:r>
-      <w:r>
-        <w:t xml:space="preserve">. </w:t>
-      </w:r>
-      <w:r>
-        <w:t>Correct responses alternate between blocks of trials. For example, a race IRAP might employ “White people” and “Black people” as category stimuli and positive and negative words as attribute stimuli, with the response options “True” and “False”. C</w:t>
-      </w:r>
-      <w:r>
-        <w:t>orrect response</w:t>
-      </w:r>
-      <w:r>
-        <w:t>s</w:t>
-      </w:r>
-      <w:r>
-        <w:t xml:space="preserve"> </w:t>
-      </w:r>
-      <w:r>
-        <w:t>are required to proceed to the next trial</w:t>
-      </w:r>
-      <w:r>
-        <w:t xml:space="preserve">. Incorrect responses result in a red X being presented on screen. </w:t>
-      </w:r>
-      <w:r>
-        <w:t xml:space="preserve">As such, participants would be required to respond to </w:t>
-      </w:r>
-      <w:r>
-        <w:t>“</w:t>
-      </w:r>
-      <w:r>
-        <w:t>W</w:t>
-      </w:r>
-      <w:r>
-        <w:t xml:space="preserve">hite people” and “dangerous” </w:t>
-      </w:r>
-      <w:r>
-        <w:t xml:space="preserve">with </w:t>
-      </w:r>
-      <w:r>
-        <w:t xml:space="preserve">“True” on one block and “False” on the </w:t>
-      </w:r>
-      <w:r>
-        <w:t>subsequent</w:t>
-      </w:r>
-      <w:r>
-        <w:t xml:space="preserve"> block. </w:t>
-      </w:r>
-      <w:r>
-        <w:t xml:space="preserve">Blocks typically consist of 24, 36, or 48 trials depending on the number of stimuli exemplars employed, and use an equal number of combinations of the category and attribute stimuli (e.g., White people – positive, White people – negative, Black people – positive, and Black people – negative). Participants typically complete between one and three pairs of test blocks until they meet performance criteria (e.g., </w:t>
-      </w:r>
-      <w:r>
-        <w:t xml:space="preserve">median reaction time &lt; 2000 ms and percentage accuracy </w:t>
-      </w:r>
-      <w:r>
-        <w:lastRenderedPageBreak/>
-        <w:t>&gt; 80%</w:t>
-      </w:r>
-      <w:r>
-        <w:t xml:space="preserve">), followed by three pairs of test blocks from which scores are calculated. The IRAP’s </w:t>
-      </w:r>
-      <w:r>
-        <w:t xml:space="preserve">procedural </w:t>
-      </w:r>
-      <w:r>
-        <w:t xml:space="preserve">details and variations </w:t>
-      </w:r>
-      <w:r>
-        <w:t xml:space="preserve">have been discussed in detail </w:t>
-      </w:r>
-      <w:r>
-        <w:t xml:space="preserve">elsewhere </w:t>
-      </w:r>
-      <w:r>
-        <w:fldChar w:fldCharType="begin"/>
-      </w:r>
-      <w:r>
-        <w:instrText xml:space="preserve"> ADDIN ZOTERO_ITEM CSL_CITATION {"citationID":"TnWeI1xP","properties":{"formattedCitation":"(Barnes-Holmes et al., 2010; Hussey, Thompson, et al., 2015)","plainCitation":"(Barnes-Holmes et al., 2010; Hussey, Thompson, et al., 2015)","noteIndex":0},"citationItems":[{"id":201,"uris":["http://zotero.org/users/1687755/items/XI3TJMRH"],"uri":["http://zotero.org/users/1687755/items/XI3TJMRH"],"itemData":{"id":201,"type":"article-journal","container-title":"The Psychological Record","page":"527–542","title":"A sketch of the Implicit Relational Assessment Procedure (IRAP) and the Relational Elaboration and Coherence (REC) model","volume":"60","author":[{"family":"Barnes-Holmes","given":"Dermot"},{"family":"Barnes-Holmes","given":"Yvonne"},{"family":"Stewart","given":"Ian"},{"family":"Boles","given":"Shawn"}],"issued":{"date-parts":[["2010"]]}}},{"id":2644,"uris":["http://zotero.org/users/1687755/items/QDNB6VD9"],"uri":["http://zotero.org/users/1687755/items/QDNB6VD9"],"itemData":{"id":2644,"type":"article-journal","abstract":"This Professional Interest Brief seeks to provide a clear guide to interpreting data generated by Implicit Relational Assessment Procedure (IRAP). The interpretation of IRAP data is not immediately intuitive and yet has received little explicit attention in the published literature. As such, it is hoped that this guide will help clarify this matter, particularly for those new to using the IRAP or intending to use the measure in the future. In doing so, we hope to make the measure more accessible and facilitate continued use of the methodology and its contribution to the contemporary Relational Frame Theory (RFT) literature.","container-title":"Journal of Contextual Behavioral Science","DOI":"10.1016/j.jcbs.2015.05.001","ISSN":"2212-1447","issue":"3","journalAbbreviation":"Journal of Contextual Behavioral Science","page":"157-162","source":"ScienceDirect","title":"Interpreting and inverting with less cursing: A guide to interpreting IRAP data","title-short":"Interpreting and inverting with less cursing","volume":"4","author":[{"family":"Hussey","given":"Ian"},{"family":"Thompson","given":"Miles"},{"family":"McEnteggart","given":"Ciara"},{"family":"Barnes-Holmes","given":"Dermot"},{"family":"Barnes-Holmes","given":"Yvonne"}],"issued":{"date-parts":[["2015",7]]}}}],"schema":"https://github.com/citation-style-language/schema/raw/master/csl-citation.json"} </w:instrText>
-      </w:r>
-      <w:r>
-        <w:fldChar w:fldCharType="separate"/>
-      </w:r>
-      <w:r>
-        <w:t>(Barnes-Holmes et al., 2010; Hussey, Thompson, et al., 2015)</w:t>
-      </w:r>
-      <w:r>
-        <w:fldChar w:fldCharType="end"/>
-      </w:r>
-      <w:r>
-        <w:t>. A</w:t>
-      </w:r>
-      <w:r>
-        <w:t xml:space="preserve">ll word and image stimuli, instructions, responding rules, and task parameters </w:t>
-      </w:r>
-      <w:r>
-        <w:t xml:space="preserve">for each IRAP </w:t>
-      </w:r>
-      <w:r>
-        <w:t xml:space="preserve">can be found in the Supplementary Materials </w:t>
-      </w:r>
-      <w:r>
-        <w:t>(</w:t>
+        <w:t>Data</w:t>
+      </w:r>
+    </w:p>
+    <w:p>
+      <w:r>
+        <w:t>All code and data needed to reproduce our analyses is available on the Open Science Framework, along with all word and image stimuli, instructions, responding rules, and task parameters used in each of the IRAPs (</w:t>
       </w:r>
       <w:hyperlink r:id="rId6" w:history="1">
         <w:r>
@@ -1329,8 +1019,319 @@
         </w:rPr>
         <w:t xml:space="preserve"> [anonymized link for peer review]</w:t>
       </w:r>
-      <w:bookmarkStart w:id="0" w:name="_GoBack"/>
-      <w:bookmarkEnd w:id="0"/>
+      <w:r>
+        <w:t xml:space="preserve">). </w:t>
+      </w:r>
+    </w:p>
+    <w:p>
+      <w:r>
+        <w:lastRenderedPageBreak/>
+        <w:t xml:space="preserve">Data was pooled from all IRAP studies we have been involved in. Inclusion criteria were use of at least one IRAP and access to raw data and the task parameters used in the study. Exclusion criteria were embargos on data that are soon to be published, whose data could therefore not be made open for this meta-analysis. Three studies met exclusion criteria. Two of these were in domains that are already represented in the included data (i.e., friend-enemy and Lincoln-Hitler). </w:t>
+      </w:r>
+    </w:p>
+    <w:p>
+      <w:r>
+        <w:t>D</w:t>
+      </w:r>
+      <w:r>
+        <w:t xml:space="preserve">ata from 35 IRAPs across 16 different content domains (see Figure 2) </w:t>
+      </w:r>
+      <w:r>
+        <w:t>included</w:t>
+      </w:r>
+      <w:r>
+        <w:t xml:space="preserve"> a total of </w:t>
+      </w:r>
+      <w:r>
+        <w:t>1576</w:t>
+      </w:r>
+      <w:r>
+        <w:t xml:space="preserve"> participants. Test-retest data was available for a subset of 8 domains</w:t>
+      </w:r>
+      <w:r>
+        <w:t xml:space="preserve"> with two different </w:t>
+      </w:r>
+      <w:r>
+        <w:t>follow-up periods: immediate (7 domains) and 1-week (1 domain; see Figure 2). Some</w:t>
+      </w:r>
+      <w:r>
+        <w:t xml:space="preserve"> of this data has been published for other purposes </w:t>
+      </w:r>
+      <w:r>
+        <w:fldChar w:fldCharType="begin"/>
+      </w:r>
+      <w:r>
+        <w:instrText xml:space="preserve"> ADDIN ZOTERO_ITEM CSL_CITATION {"citationID":"4V4YU3h8","properties":{"formattedCitation":"(Drake et al., 2015, 2016, 2018; Finn et al., 2016; Hussey, Daly, et al., 2015; see supplementary materials)","plainCitation":"(Drake et al., 2015, 2016, 2018; Finn et al., 2016; Hussey, Daly, et al., 2015; see supplementary materials)","noteIndex":0},"citationItems":[{"id":11258,"uris":["http://zotero.org/users/1687755/items/I6DM5PYE"],"uri":["http://zotero.org/users/1687755/items/I6DM5PYE"],"itemData":{"id":11258,"type":"article-journal","abstract":"Racial evaluations have received considerable attention by researchers of implicit cognition, especially with the Implicit Association Test (IAT). The IAT measures associative biases in a relativistic manner, whereby attitudes toward a given racial category are compared to attitudes toward another. The Implicit Relational Assessment Procedure (IRAP) is a new behavior analytic measure of cognition that may provide a less relativistic and more specific measure of cognitive repertoires. The current study utilized a race IRAP to assess evaluative biases among a balanced sample of Black and White undergraduates. The race IRAP was administered twice in a row in conjunction with a collection of self-report measures of racial attitudes. Results for reliability and convergent validity were generally supportive. Furthermore, observed biases appeared to reflect positive in-group biases rather than derogatory attitudes toward the out-group, an effect that would not be apparent with a similarly configured race IAT. Future research may benefit from consideration of the evaluative content of the IRAP as well as the racial demographics for both the participants and the experimenters. (PsycINFO Database Record (c) 2017 APA, all rights reserved)","archive_location":"2016-09228-001","container-title":"Behavior and Social Issues","DOI":"10.5210/bsi.v24i0.5496","ISSN":"1064-9506","journalAbbreviation":"Behavior and Social Issues","source":"EBSCOhost","title":"Exploring the reliability and convergent validity of implicit racial evaluations","URL":"http://search.ebscohost.com/login.aspx?direct=true&amp;db=psyh&amp;AN=2016-09228-001&amp;site=ehost-live","volume":"24","author":[{"family":"Drake","given":"Chad E."},{"family":"Kramer","given":"Sam"},{"family":"Sain","given":"Travis"},{"family":"Swiatek","given":"Rachel"},{"family":"Kohn","given":"Kristin"},{"family":"Murphy","given":"Meagan"}],"issued":{"date-parts":[["2015"]]}}},{"id":3045,"uris":["http://zotero.org/users/1687755/items/N422MFSA"],"uri":["http://zotero.org/users/1687755/items/N422MFSA"],"itemData":{"id":3045,"type":"article-journal","container-title":"The Psychological Record","DOI":"10.1007/s40732-015-0160-1","ISSN":"0033-2933, 2163-3452","issue":"1","language":"en","page":"153-163","source":"CrossRef","title":"Testing the IRAP: Exploring the Reliability and Fakability of an Idiographic Approach to Interpersonal Attitudes","title-short":"Testing the IRAP","volume":"66","author":[{"family":"Drake","given":"Chad E."},{"family":"Seymour","given":"Kail H."},{"family":"Habib","given":"Reza"}],"issued":{"date-parts":[["2016",3]]}}},{"id":7516,"uris":["http://zotero.org/users/1687755/items/72LX2MUL"],"uri":["http://zotero.org/users/1687755/items/72LX2MUL"],"itemData":{"id":7516,"type":"article-journal","abstract":"Gender is a pervasive social categorization bearing substantial impact on personal and social behavior throughout the lifespan. In some ways this categorization may perpetuate stereotypes and discrimination, such as women and men being viewed as suited for different educational and career pathways and family responsibilities. Much of the empirical literature and the gender theories that have been built from that literature are founded on self-report measures of gender perceptions. Self-reports of cognitive phenomena are vulnerable to social demand effects, a concern that has occasioned a comparatively small body of gender perception research with implicit measures. The current study explored implicit gender stereotypes among and between women and men with the Implicit Relational Assessment Procedure, which can provide more specific assessments of biased attitudes than many comparable implicit measures. The results confirmed some previous findings, revealing stereotype-consistent attitudes and gender differences in the magnitude of those attitudes. Both of the genders measured provided response patterns indicating perceptions of women as emotional, gentle, and sensitive and of men as dominant, forceful, and logical. More specific and nuanced effects were also revealed, including a number of seemingly egalitarian effects and one stereotype-inconsistent bias for women when responding to the combination of women and the words dominant, forceful, and logical. These latter findings would be inaccessible with alternative implicit measures. These results may provide a foundation for a broader and deeper program of future research on the personal and social impact of gender stereotypes.","container-title":"Gender Issues","DOI":"10.1007/s12147-017-9189-6","ISSN":"1098-092X, 1936-4717","issue":"1","journalAbbreviation":"Gend. Issues","language":"en","page":"3-20","source":"link-springer-com.jproxy.nuim.ie","title":"Comparing Implicit Gender Stereotypes Between Women and Men with the Implicit Relational Assessment Procedure","volume":"35","author":[{"family":"Drake","given":"Chad E."},{"family":"Primeaux","given":"Sunni"},{"family":"Thomas","given":"Jorden"}],"issued":{"date-parts":[["2018",3,1]]}}},{"id":2815,"uris":["http://zotero.org/users/1687755/items/HCBWM4CC"],"uri":["http://zotero.org/users/1687755/items/HCBWM4CC"],"itemData":{"id":2815,"type":"article-journal","container-title":"The Psychological Record","page":"1–13","source":"Google Scholar","title":"Exploring the Behavioral Dynamics of the Implicit Relational Assessment Procedure: The Impact of Three Types of Introductory Rules","title-short":"Exploring the Behavioral Dynamics of the Implicit Relational Assessment Procedure","author":[{"family":"Finn","given":"Martin"},{"family":"Barnes-Holmes","given":"Dermot"},{"family":"Hussey","given":"Ian"},{"family":"Graddy","given":"Joseph"}],"issued":{"date-parts":[["2016"]]}}},{"id":2405,"uris":["http://zotero.org/users/1687755/items/I2S2TANG"],"uri":["http://zotero.org/users/1687755/items/I2S2TANG"],"itemData":{"id":2405,"type":"article-journal","abstract":"The current study explored implicit attitudes to life and death in a student population using both the Implicit Association Test (IAT) and the Implicit Relational Assessment Procedure (IRAP). The IAT was similar to one used in previously published researched in the context of the prospective prediction of suicide and self-harm. Two IRAPs were employed, one that assessed relational responses specific to death and life with respect to self, and a second that assessed relational responses specific to evaluations of death and life. The IAT replicated previous results found in normative populations. The IRAPs indicated “prolife” biases, as expected. However, they also failed to demonstrate the presence of strong “antideath” biases, and in one case a specific “death–positive” bias was found. The results observed on the explicit measures did not readily explain the absent or “prodeath” effects observed on the IRAPs. Indeed, participants reported a normative level of anxiety and fear of death. Implications for the study of implicit attitudes to death using the IRAP are considered.","container-title":"The Psychological Record","DOI":"10.1007/s40732-015-0142-3","ISSN":"0033-2933, 2163-3452","issue":"4","journalAbbreviation":"Psychol Rec","language":"en","page":"731-742","source":"link.springer.com","title":"Life is Good, But Death Ain’t Bad Either: Counter-Intuitive Implicit Biases to Death in a Normative Population","title-short":"Life is Good, But Death Ain’t Bad Either","volume":"65","author":[{"family":"Hussey","given":"Ian"},{"family":"Daly","given":"Tarah"},{"family":"Barnes-Holmes","given":"Dermot"}],"issued":{"date-parts":[["2015",7,23]]}},"suffix":"; see supplementary materials"}],"schema":"https://github.com/citation-style-language/schema/raw/master/csl-citation.json"} </w:instrText>
+      </w:r>
+      <w:r>
+        <w:fldChar w:fldCharType="separate"/>
+      </w:r>
+      <w:r>
+        <w:t>(Drake et al., 2015, 2016, 2018; Finn et al., 2016; Hussey, Daly, et al., 2015; see supplementary materials)</w:t>
+      </w:r>
+      <w:r>
+        <w:fldChar w:fldCharType="end"/>
+      </w:r>
+      <w:r>
+        <w:t xml:space="preserve">. However, the large majority of this data was not considered by either of the two published meta-analyses of the IRAP’s reliability, with the exception of a subset of the friend-enemy IRAPs </w:t>
+      </w:r>
+      <w:r>
+        <w:fldChar w:fldCharType="begin"/>
+      </w:r>
+      <w:r>
+        <w:instrText xml:space="preserve"> ADDIN ZOTERO_ITEM CSL_CITATION {"citationID":"rR7XINHw","properties":{"formattedCitation":"(Drake et al., 2016)","plainCitation":"(Drake et al., 2016)","noteIndex":0},"citationItems":[{"id":3045,"uris":["http://zotero.org/users/1687755/items/N422MFSA"],"uri":["http://zotero.org/users/1687755/items/N422MFSA"],"itemData":{"id":3045,"type":"article-journal","container-title":"The Psychological Record","DOI":"10.1007/s40732-015-0160-1","ISSN":"0033-2933, 2163-3452","issue":"1","language":"en","page":"153-163","source":"CrossRef","title":"Testing the IRAP: Exploring the Reliability and Fakability of an Idiographic Approach to Interpersonal Attitudes","title-short":"Testing the IRAP","volume":"66","author":[{"family":"Drake","given":"Chad E."},{"family":"Seymour","given":"Kail H."},{"family":"Habib","given":"Reza"}],"issued":{"date-parts":[["2016",3]]}}}],"schema":"https://github.com/citation-style-language/schema/raw/master/csl-citation.json"} </w:instrText>
+      </w:r>
+      <w:r>
+        <w:fldChar w:fldCharType="separate"/>
+      </w:r>
+      <w:r>
+        <w:t>(Drake et al., 2016)</w:t>
+      </w:r>
+      <w:r>
+        <w:fldChar w:fldCharType="end"/>
+      </w:r>
+      <w:r>
+        <w:t xml:space="preserve"> which was used in Greenwald and Lai (2020).</w:t>
+      </w:r>
+    </w:p>
+    <w:p>
+      <w:pPr>
+        <w:pStyle w:val="Heading2"/>
+      </w:pPr>
+      <w:r>
+        <w:t>Participants</w:t>
+      </w:r>
+    </w:p>
+    <w:p>
+      <w:pPr>
+        <w:ind w:firstLine="0"/>
+      </w:pPr>
+      <w:r>
+        <w:tab/>
+        <w:t xml:space="preserve">All participants provided informed consent prior to participation, and studies were approved by the local institutional review boards. Where demographics data was </w:t>
+      </w:r>
+      <w:r>
+        <w:t xml:space="preserve">available, </w:t>
+      </w:r>
+      <w:r>
+        <w:t>a majority of participants</w:t>
+      </w:r>
+      <w:r>
+        <w:t xml:space="preserve"> </w:t>
+      </w:r>
+      <w:r>
+        <w:t>were women (64.4% female, 35.4% male, 0.2% non-binary), young adults (</w:t>
+      </w:r>
+      <w:r>
+        <w:rPr>
+          <w:i/>
+        </w:rPr>
+        <w:t>M</w:t>
+      </w:r>
+      <w:r>
+        <w:rPr>
+          <w:rFonts w:cs="Times New Roman (Body CS)"/>
+          <w:vertAlign w:val="subscript"/>
+        </w:rPr>
+        <w:t>age</w:t>
+      </w:r>
+      <w:r>
+        <w:t xml:space="preserve"> = 19.5, </w:t>
+      </w:r>
+      <w:r>
+        <w:rPr>
+          <w:i/>
+        </w:rPr>
+        <w:t>SD</w:t>
+      </w:r>
+      <w:r>
+        <w:t xml:space="preserve"> = 3.3), White (50.0%</w:t>
+      </w:r>
+      <w:r>
+        <w:t>;</w:t>
+      </w:r>
+      <w:r>
+        <w:t xml:space="preserve"> 32.1% </w:t>
+      </w:r>
+      <w:r>
+        <w:lastRenderedPageBreak/>
+        <w:t>Black, 9.8% Hispanic, 3.0% Asian, 5.1% other)</w:t>
+      </w:r>
+      <w:r>
+        <w:t>, and heterosexual (88.4%; 7.8% bisexual, 3.9% homosexual).</w:t>
+      </w:r>
+    </w:p>
+    <w:p>
+      <w:pPr>
+        <w:ind w:firstLine="0"/>
+        <w:rPr>
+          <w:b/>
+        </w:rPr>
+      </w:pPr>
+      <w:r>
+        <w:rPr>
+          <w:b/>
+        </w:rPr>
+        <w:t>Measures</w:t>
+      </w:r>
+    </w:p>
+    <w:p>
+      <w:pPr>
+        <w:ind w:firstLine="0"/>
+      </w:pPr>
+      <w:r>
+        <w:tab/>
+      </w:r>
+      <w:r>
+        <w:t>Like many implicit measures, t</w:t>
+      </w:r>
+      <w:r>
+        <w:t xml:space="preserve">he IRAP is a computer-based </w:t>
+      </w:r>
+      <w:r>
+        <w:t>task that uses reaction time differentials to calculate scores</w:t>
+      </w:r>
+      <w:r>
+        <w:t xml:space="preserve">. </w:t>
+      </w:r>
+      <w:r>
+        <w:t xml:space="preserve">Participants are instructed to respond as quickly and accurately as possible. On each trial, category stimuli are presented at the top </w:t>
+      </w:r>
+      <w:r>
+        <w:t>of the screen</w:t>
+      </w:r>
+      <w:r>
+        <w:t xml:space="preserve"> and attribute stimuli are presented in the middle of the screen. R</w:t>
+      </w:r>
+      <w:r>
+        <w:t>esponse option</w:t>
+      </w:r>
+      <w:r>
+        <w:t xml:space="preserve"> are presented at the bottom left and right hand sides of the screen, and are mapped to the </w:t>
+      </w:r>
+      <w:r>
+        <w:t>left and right response keys</w:t>
+      </w:r>
+      <w:r>
+        <w:t xml:space="preserve"> (typically the ‘D’ and ‘K’ keys)</w:t>
+      </w:r>
+      <w:r>
+        <w:t xml:space="preserve">. </w:t>
+      </w:r>
+      <w:r>
+        <w:t>Correct responses alternate between blocks of trials. For example, a race IRAP might employ “White people” and “Black people” as category stimuli and positive and negative words as attribute stimuli, with the response options “True” and “False”. C</w:t>
+      </w:r>
+      <w:r>
+        <w:t>orrect response</w:t>
+      </w:r>
+      <w:r>
+        <w:t>s</w:t>
+      </w:r>
+      <w:r>
+        <w:t xml:space="preserve"> </w:t>
+      </w:r>
+      <w:r>
+        <w:t>are required to proceed to the next trial</w:t>
+      </w:r>
+      <w:r>
+        <w:t xml:space="preserve">. Incorrect responses result in a red X being presented on screen. </w:t>
+      </w:r>
+      <w:r>
+        <w:t xml:space="preserve">As such, participants would be required to respond to </w:t>
+      </w:r>
+      <w:r>
+        <w:t>“</w:t>
+      </w:r>
+      <w:r>
+        <w:t>W</w:t>
+      </w:r>
+      <w:r>
+        <w:t xml:space="preserve">hite people” and “dangerous” </w:t>
+      </w:r>
+      <w:r>
+        <w:t xml:space="preserve">with </w:t>
+      </w:r>
+      <w:r>
+        <w:t xml:space="preserve">“True” on one block and “False” on the </w:t>
+      </w:r>
+      <w:r>
+        <w:t>subsequent</w:t>
+      </w:r>
+      <w:r>
+        <w:t xml:space="preserve"> block. </w:t>
+      </w:r>
+      <w:r>
+        <w:t xml:space="preserve">Blocks typically consist of 24, 36, or 48 trials depending on the number of stimuli exemplars employed, and use an equal number of combinations of the category and attribute stimuli (e.g., White people – positive, White people – negative, Black people – positive, and Black people – negative). Participants typically complete between one and three pairs of test blocks until they meet performance criteria (e.g., </w:t>
+      </w:r>
+      <w:r>
+        <w:t xml:space="preserve">median reaction time &lt; 2000 ms and percentage accuracy </w:t>
+      </w:r>
+      <w:r>
+        <w:lastRenderedPageBreak/>
+        <w:t>&gt; 80%</w:t>
+      </w:r>
+      <w:r>
+        <w:t xml:space="preserve">), followed by three pairs of test blocks from which scores are calculated. The IRAP’s </w:t>
+      </w:r>
+      <w:r>
+        <w:t xml:space="preserve">procedural </w:t>
+      </w:r>
+      <w:r>
+        <w:t xml:space="preserve">details and variations </w:t>
+      </w:r>
+      <w:r>
+        <w:t xml:space="preserve">have been discussed in detail </w:t>
+      </w:r>
+      <w:r>
+        <w:t xml:space="preserve">elsewhere </w:t>
+      </w:r>
+      <w:r>
+        <w:fldChar w:fldCharType="begin"/>
+      </w:r>
+      <w:r>
+        <w:instrText xml:space="preserve"> ADDIN ZOTERO_ITEM CSL_CITATION {"citationID":"TnWeI1xP","properties":{"formattedCitation":"(Barnes-Holmes et al., 2010; Hussey, Thompson, et al., 2015)","plainCitation":"(Barnes-Holmes et al., 2010; Hussey, Thompson, et al., 2015)","noteIndex":0},"citationItems":[{"id":201,"uris":["http://zotero.org/users/1687755/items/XI3TJMRH"],"uri":["http://zotero.org/users/1687755/items/XI3TJMRH"],"itemData":{"id":201,"type":"article-journal","container-title":"The Psychological Record","page":"527–542","title":"A sketch of the Implicit Relational Assessment Procedure (IRAP) and the Relational Elaboration and Coherence (REC) model","volume":"60","author":[{"family":"Barnes-Holmes","given":"Dermot"},{"family":"Barnes-Holmes","given":"Yvonne"},{"family":"Stewart","given":"Ian"},{"family":"Boles","given":"Shawn"}],"issued":{"date-parts":[["2010"]]}}},{"id":2644,"uris":["http://zotero.org/users/1687755/items/QDNB6VD9"],"uri":["http://zotero.org/users/1687755/items/QDNB6VD9"],"itemData":{"id":2644,"type":"article-journal","abstract":"This Professional Interest Brief seeks to provide a clear guide to interpreting data generated by Implicit Relational Assessment Procedure (IRAP). The interpretation of IRAP data is not immediately intuitive and yet has received little explicit attention in the published literature. As such, it is hoped that this guide will help clarify this matter, particularly for those new to using the IRAP or intending to use the measure in the future. In doing so, we hope to make the measure more accessible and facilitate continued use of the methodology and its contribution to the contemporary Relational Frame Theory (RFT) literature.","container-title":"Journal of Contextual Behavioral Science","DOI":"10.1016/j.jcbs.2015.05.001","ISSN":"2212-1447","issue":"3","journalAbbreviation":"Journal of Contextual Behavioral Science","page":"157-162","source":"ScienceDirect","title":"Interpreting and inverting with less cursing: A guide to interpreting IRAP data","title-short":"Interpreting and inverting with less cursing","volume":"4","author":[{"family":"Hussey","given":"Ian"},{"family":"Thompson","given":"Miles"},{"family":"McEnteggart","given":"Ciara"},{"family":"Barnes-Holmes","given":"Dermot"},{"family":"Barnes-Holmes","given":"Yvonne"}],"issued":{"date-parts":[["2015",7]]}}}],"schema":"https://github.com/citation-style-language/schema/raw/master/csl-citation.json"} </w:instrText>
+      </w:r>
+      <w:r>
+        <w:fldChar w:fldCharType="separate"/>
+      </w:r>
+      <w:r>
+        <w:t>(Barnes-Holmes et al., 2010; Hussey, Thompson, et al., 2015)</w:t>
+      </w:r>
+      <w:r>
+        <w:fldChar w:fldCharType="end"/>
+      </w:r>
+      <w:r>
+        <w:t>. A</w:t>
+      </w:r>
+      <w:r>
+        <w:t xml:space="preserve">ll word and image stimuli, instructions, responding rules, and task parameters </w:t>
+      </w:r>
+      <w:r>
+        <w:t xml:space="preserve">for each IRAP </w:t>
+      </w:r>
+      <w:r>
+        <w:t xml:space="preserve">can be found in the Supplementary Materials </w:t>
+      </w:r>
+      <w:r>
+        <w:t>(</w:t>
+      </w:r>
+      <w:hyperlink r:id="rId7" w:history="1">
+        <w:r>
+          <w:rPr>
+            <w:rStyle w:val="Hyperlink"/>
+            <w:rFonts w:cs="CMU Serif Roman"/>
+          </w:rPr>
+          <w:t>https://osf.io/v3twe/?view_only=b19a0fc6d72845ac88917d5b003fc446</w:t>
+        </w:r>
+      </w:hyperlink>
+      <w:r>
+        <w:rPr>
+          <w:rStyle w:val="Strong"/>
+          <w:rFonts w:cs="CMU Serif Roman"/>
+          <w:color w:val="333333"/>
+        </w:rPr>
+        <w:t xml:space="preserve"> [anonymized link for peer review]</w:t>
+      </w:r>
       <w:r>
         <w:t>).</w:t>
       </w:r>
@@ -2403,7 +2404,7 @@
                     <pic:cNvPicPr/>
                   </pic:nvPicPr>
                   <pic:blipFill>
-                    <a:blip r:embed="rId7"/>
+                    <a:blip r:embed="rId8"/>
                     <a:stretch>
                       <a:fillRect/>
                     </a:stretch>
@@ -2470,7 +2471,7 @@
                     <pic:cNvPicPr/>
                   </pic:nvPicPr>
                   <pic:blipFill>
-                    <a:blip r:embed="rId8"/>
+                    <a:blip r:embed="rId9"/>
                     <a:stretch>
                       <a:fillRect/>
                     </a:stretch>
@@ -2517,7 +2518,7 @@
                     <pic:cNvPicPr/>
                   </pic:nvPicPr>
                   <pic:blipFill>
-                    <a:blip r:embed="rId9"/>
+                    <a:blip r:embed="rId10"/>
                     <a:stretch>
                       <a:fillRect/>
                     </a:stretch>
@@ -2988,7 +2989,7 @@
                     <pic:cNvPicPr/>
                   </pic:nvPicPr>
                   <pic:blipFill>
-                    <a:blip r:embed="rId10"/>
+                    <a:blip r:embed="rId11"/>
                     <a:stretch>
                       <a:fillRect/>
                     </a:stretch>

</xml_diff>